<commit_message>
upgrade signup activity and instruction
</commit_message>
<xml_diff>
--- a/DOCX/Инструкция_по_сборке.docx
+++ b/DOCX/Инструкция_по_сборке.docx
@@ -62,6 +62,7 @@
         </w:rPr>
         <w:t xml:space="preserve"> возможно на вашем компьютере будет создана не папка </w:t>
       </w:r>
+      <w:proofErr w:type="spellStart"/>
       <w:r>
         <w:rPr>
           <w:rFonts w:cstheme="minorHAnsi"/>
@@ -73,6 +74,7 @@
         </w:rPr>
         <w:t>OSPanel</w:t>
       </w:r>
+      <w:proofErr w:type="spellEnd"/>
       <w:r>
         <w:rPr>
           <w:rFonts w:cstheme="minorHAnsi"/>
@@ -81,6 +83,7 @@
         </w:rPr>
         <w:t xml:space="preserve">, а папка </w:t>
       </w:r>
+      <w:proofErr w:type="spellStart"/>
       <w:r>
         <w:rPr>
           <w:rFonts w:cstheme="minorHAnsi"/>
@@ -92,6 +95,7 @@
         </w:rPr>
         <w:t>OpenServer</w:t>
       </w:r>
+      <w:proofErr w:type="spellEnd"/>
     </w:p>
     <w:p>
       <w:pPr>
@@ -155,6 +159,7 @@
         </w:rPr>
         <w:t xml:space="preserve">Установить </w:t>
       </w:r>
+      <w:proofErr w:type="spellStart"/>
       <w:r>
         <w:rPr>
           <w:rFonts w:cstheme="minorHAnsi"/>
@@ -164,6 +169,7 @@
         </w:rPr>
         <w:t>OpenServer</w:t>
       </w:r>
+      <w:proofErr w:type="spellEnd"/>
       <w:r>
         <w:rPr>
           <w:rFonts w:cstheme="minorHAnsi"/>
@@ -238,6 +244,7 @@
         </w:rPr>
         <w:t xml:space="preserve">с </w:t>
       </w:r>
+      <w:proofErr w:type="spellStart"/>
       <w:r>
         <w:rPr>
           <w:rFonts w:cstheme="minorHAnsi"/>
@@ -247,6 +254,7 @@
         </w:rPr>
         <w:t>GitHUB</w:t>
       </w:r>
+      <w:proofErr w:type="spellEnd"/>
       <w:r>
         <w:rPr>
           <w:rFonts w:cstheme="minorHAnsi"/>
@@ -279,6 +287,7 @@
         </w:rPr>
         <w:t>/</w:t>
       </w:r>
+      <w:proofErr w:type="spellStart"/>
       <w:r>
         <w:rPr>
           <w:rFonts w:cstheme="minorHAnsi"/>
@@ -289,6 +298,7 @@
         </w:rPr>
         <w:t>OSPanel</w:t>
       </w:r>
+      <w:proofErr w:type="spellEnd"/>
       <w:r>
         <w:rPr>
           <w:rFonts w:cstheme="minorHAnsi"/>
@@ -299,6 +309,7 @@
         </w:rPr>
         <w:t>/</w:t>
       </w:r>
+      <w:proofErr w:type="spellStart"/>
       <w:r>
         <w:rPr>
           <w:rFonts w:cstheme="minorHAnsi"/>
@@ -309,6 +320,7 @@
         </w:rPr>
         <w:t>domains</w:t>
       </w:r>
+      <w:proofErr w:type="spellEnd"/>
     </w:p>
     <w:p>
       <w:pPr>
@@ -388,6 +400,7 @@
         </w:rPr>
         <w:t>/</w:t>
       </w:r>
+      <w:proofErr w:type="spellStart"/>
       <w:r>
         <w:rPr>
           <w:rFonts w:cstheme="minorHAnsi"/>
@@ -399,6 +412,7 @@
         </w:rPr>
         <w:t>OSPanel</w:t>
       </w:r>
+      <w:proofErr w:type="spellEnd"/>
       <w:r>
         <w:rPr>
           <w:rFonts w:cstheme="minorHAnsi"/>
@@ -486,7 +500,25 @@
           <w:sz w:val="24"/>
           <w:szCs w:val="24"/>
         </w:rPr>
-        <w:t>В трее н</w:t>
+        <w:t xml:space="preserve">В </w:t>
+      </w:r>
+      <w:proofErr w:type="spellStart"/>
+      <w:r>
+        <w:rPr>
+          <w:rFonts w:cstheme="minorHAnsi"/>
+          <w:sz w:val="24"/>
+          <w:szCs w:val="24"/>
+        </w:rPr>
+        <w:t>трее</w:t>
+      </w:r>
+      <w:proofErr w:type="spellEnd"/>
+      <w:r>
+        <w:rPr>
+          <w:rFonts w:cstheme="minorHAnsi"/>
+          <w:sz w:val="24"/>
+          <w:szCs w:val="24"/>
+        </w:rPr>
+        <w:t xml:space="preserve"> н</w:t>
       </w:r>
       <w:r>
         <w:rPr>
@@ -558,13 +590,23 @@
         </w:rPr>
         <w:t xml:space="preserve"> </w:t>
       </w:r>
-      <w:r>
-        <w:rPr>
-          <w:rFonts w:cstheme="minorHAnsi"/>
-          <w:sz w:val="24"/>
-          <w:szCs w:val="24"/>
-        </w:rPr>
-        <w:t>При необходимости, р</w:t>
+      <w:proofErr w:type="gramStart"/>
+      <w:r>
+        <w:rPr>
+          <w:rFonts w:cstheme="minorHAnsi"/>
+          <w:sz w:val="24"/>
+          <w:szCs w:val="24"/>
+        </w:rPr>
+        <w:t>При необходимости,</w:t>
+      </w:r>
+      <w:proofErr w:type="gramEnd"/>
+      <w:r>
+        <w:rPr>
+          <w:rFonts w:cstheme="minorHAnsi"/>
+          <w:sz w:val="24"/>
+          <w:szCs w:val="24"/>
+        </w:rPr>
+        <w:t xml:space="preserve"> р</w:t>
       </w:r>
       <w:r>
         <w:rPr>
@@ -1298,6 +1340,65 @@
           <w:sz w:val="24"/>
           <w:szCs w:val="24"/>
         </w:rPr>
+        <w:t xml:space="preserve">Убедиться, что в </w:t>
+      </w:r>
+      <w:proofErr w:type="spellStart"/>
+      <w:r>
+        <w:rPr>
+          <w:rFonts w:cstheme="minorHAnsi"/>
+          <w:sz w:val="24"/>
+          <w:szCs w:val="24"/>
+        </w:rPr>
+        <w:t>чекбоксе</w:t>
+      </w:r>
+      <w:proofErr w:type="spellEnd"/>
+      <w:r>
+        <w:rPr>
+          <w:rFonts w:cstheme="minorHAnsi"/>
+          <w:sz w:val="24"/>
+          <w:szCs w:val="24"/>
+        </w:rPr>
+        <w:t xml:space="preserve"> </w:t>
+      </w:r>
+      <w:r>
+        <w:rPr>
+          <w:rFonts w:cstheme="minorHAnsi"/>
+          <w:b/>
+          <w:bCs/>
+          <w:sz w:val="24"/>
+          <w:szCs w:val="24"/>
+        </w:rPr>
+        <w:t>«Глобальные разрешения»</w:t>
+      </w:r>
+      <w:r>
+        <w:rPr>
+          <w:rFonts w:cstheme="minorHAnsi"/>
+          <w:sz w:val="24"/>
+          <w:szCs w:val="24"/>
+        </w:rPr>
+        <w:t xml:space="preserve"> стоит галочка, а не квадрат</w:t>
+      </w:r>
+    </w:p>
+    <w:p>
+      <w:pPr>
+        <w:pStyle w:val="ab"/>
+        <w:numPr>
+          <w:ilvl w:val="2"/>
+          <w:numId w:val="3"/>
+        </w:numPr>
+        <w:spacing w:after="0" w:line="240" w:lineRule="auto"/>
+        <w:rPr>
+          <w:rFonts w:cstheme="minorHAnsi"/>
+          <w:sz w:val="24"/>
+          <w:szCs w:val="24"/>
+        </w:rPr>
+      </w:pPr>
+      <w:r>
+        <w:rPr>
+          <w:rFonts w:cstheme="minorHAnsi"/>
+          <w:sz w:val="24"/>
+          <w:szCs w:val="24"/>
+        </w:rPr>
         <w:t>Нажать</w:t>
       </w:r>
       <w:r>
@@ -1485,7 +1586,19 @@
           <w:szCs w:val="24"/>
           <w:lang w:val="en-US"/>
         </w:rPr>
-        <w:t>«caller_create_db</w:t>
+        <w:t>«</w:t>
+      </w:r>
+      <w:proofErr w:type="spellStart"/>
+      <w:r>
+        <w:rPr>
+          <w:rFonts w:cstheme="minorHAnsi"/>
+          <w:b/>
+          <w:bCs/>
+          <w:sz w:val="24"/>
+          <w:szCs w:val="24"/>
+          <w:lang w:val="en-US"/>
+        </w:rPr>
+        <w:t>caller_create_db</w:t>
       </w:r>
       <w:r>
         <w:rPr>
@@ -1498,6 +1611,7 @@
         </w:rPr>
         <w:t>.sql</w:t>
       </w:r>
+      <w:proofErr w:type="spellEnd"/>
       <w:r>
         <w:rPr>
           <w:rFonts w:cstheme="minorHAnsi"/>
@@ -1569,6 +1683,7 @@
         </w:rPr>
         <w:t>/</w:t>
       </w:r>
+      <w:proofErr w:type="spellStart"/>
       <w:r>
         <w:rPr>
           <w:rFonts w:cstheme="minorHAnsi"/>
@@ -1580,6 +1695,7 @@
         </w:rPr>
         <w:t>OSPanel</w:t>
       </w:r>
+      <w:proofErr w:type="spellEnd"/>
       <w:r>
         <w:rPr>
           <w:rFonts w:cstheme="minorHAnsi"/>
@@ -1613,6 +1729,7 @@
         </w:rPr>
         <w:t>/</w:t>
       </w:r>
+      <w:proofErr w:type="spellStart"/>
       <w:r>
         <w:rPr>
           <w:rFonts w:cstheme="minorHAnsi"/>
@@ -1624,6 +1741,7 @@
         </w:rPr>
         <w:t>first_common_project</w:t>
       </w:r>
+      <w:proofErr w:type="spellEnd"/>
       <w:r>
         <w:rPr>
           <w:rFonts w:cstheme="minorHAnsi"/>
@@ -1794,7 +1912,25 @@
           <w:sz w:val="24"/>
           <w:szCs w:val="24"/>
         </w:rPr>
-        <w:t xml:space="preserve">В трее нажать на флажок </w:t>
+        <w:t xml:space="preserve">В </w:t>
+      </w:r>
+      <w:proofErr w:type="spellStart"/>
+      <w:r>
+        <w:rPr>
+          <w:rFonts w:cstheme="minorHAnsi"/>
+          <w:sz w:val="24"/>
+          <w:szCs w:val="24"/>
+        </w:rPr>
+        <w:t>трее</w:t>
+      </w:r>
+      <w:proofErr w:type="spellEnd"/>
+      <w:r>
+        <w:rPr>
+          <w:rFonts w:cstheme="minorHAnsi"/>
+          <w:sz w:val="24"/>
+          <w:szCs w:val="24"/>
+        </w:rPr>
+        <w:t xml:space="preserve"> нажать на флажок </w:t>
       </w:r>
       <w:r>
         <w:rPr>
@@ -2047,6 +2183,7 @@
         </w:rPr>
         <w:t xml:space="preserve">Перезапустить </w:t>
       </w:r>
+      <w:proofErr w:type="spellStart"/>
       <w:r>
         <w:rPr>
           <w:rFonts w:cstheme="minorHAnsi"/>
@@ -2056,6 +2193,7 @@
         </w:rPr>
         <w:t>OpenServer</w:t>
       </w:r>
+      <w:proofErr w:type="spellEnd"/>
     </w:p>
     <w:p>
       <w:pPr>
@@ -2077,7 +2215,25 @@
           <w:sz w:val="24"/>
           <w:szCs w:val="24"/>
         </w:rPr>
-        <w:t>В трее нажать на флажок сервера</w:t>
+        <w:t xml:space="preserve">В </w:t>
+      </w:r>
+      <w:proofErr w:type="spellStart"/>
+      <w:r>
+        <w:rPr>
+          <w:rFonts w:cstheme="minorHAnsi"/>
+          <w:sz w:val="24"/>
+          <w:szCs w:val="24"/>
+        </w:rPr>
+        <w:t>трее</w:t>
+      </w:r>
+      <w:proofErr w:type="spellEnd"/>
+      <w:r>
+        <w:rPr>
+          <w:rFonts w:cstheme="minorHAnsi"/>
+          <w:sz w:val="24"/>
+          <w:szCs w:val="24"/>
+        </w:rPr>
+        <w:t xml:space="preserve"> нажать на флажок сервера</w:t>
       </w:r>
       <w:r>
         <w:rPr>
@@ -2173,6 +2329,7 @@
         </w:rPr>
         <w:t xml:space="preserve">Снова запустить </w:t>
       </w:r>
+      <w:proofErr w:type="spellStart"/>
       <w:r>
         <w:rPr>
           <w:rFonts w:cstheme="minorHAnsi"/>
@@ -2182,13 +2339,32 @@
         </w:rPr>
         <w:t>OpenServer</w:t>
       </w:r>
-      <w:r>
-        <w:rPr>
-          <w:rFonts w:cstheme="minorHAnsi"/>
-          <w:sz w:val="24"/>
-          <w:szCs w:val="24"/>
-        </w:rPr>
-        <w:t xml:space="preserve"> (п. 3-4.1)</w:t>
+      <w:proofErr w:type="spellEnd"/>
+      <w:r>
+        <w:rPr>
+          <w:rFonts w:cstheme="minorHAnsi"/>
+          <w:sz w:val="24"/>
+          <w:szCs w:val="24"/>
+        </w:rPr>
+        <w:t xml:space="preserve"> (п. </w:t>
+      </w:r>
+      <w:proofErr w:type="gramStart"/>
+      <w:r>
+        <w:rPr>
+          <w:rFonts w:cstheme="minorHAnsi"/>
+          <w:sz w:val="24"/>
+          <w:szCs w:val="24"/>
+        </w:rPr>
+        <w:t>3-4</w:t>
+      </w:r>
+      <w:proofErr w:type="gramEnd"/>
+      <w:r>
+        <w:rPr>
+          <w:rFonts w:cstheme="minorHAnsi"/>
+          <w:sz w:val="24"/>
+          <w:szCs w:val="24"/>
+        </w:rPr>
+        <w:t>.1)</w:t>
       </w:r>
     </w:p>
     <w:p>
@@ -2327,7 +2503,29 @@
           <w:sz w:val="24"/>
           <w:szCs w:val="24"/>
         </w:rPr>
-        <w:t>«Не использовать вирт. диск»</w:t>
+        <w:t xml:space="preserve">«Не использовать </w:t>
+      </w:r>
+      <w:proofErr w:type="spellStart"/>
+      <w:r>
+        <w:rPr>
+          <w:rFonts w:cstheme="minorHAnsi"/>
+          <w:b/>
+          <w:bCs/>
+          <w:sz w:val="24"/>
+          <w:szCs w:val="24"/>
+        </w:rPr>
+        <w:t>вирт</w:t>
+      </w:r>
+      <w:proofErr w:type="spellEnd"/>
+      <w:r>
+        <w:rPr>
+          <w:rFonts w:cstheme="minorHAnsi"/>
+          <w:b/>
+          <w:bCs/>
+          <w:sz w:val="24"/>
+          <w:szCs w:val="24"/>
+        </w:rPr>
+        <w:t>. диск»</w:t>
       </w:r>
     </w:p>
     <w:p>
@@ -2957,6 +3155,7 @@
         </w:rPr>
         <w:t>/</w:t>
       </w:r>
+      <w:proofErr w:type="spellStart"/>
       <w:r>
         <w:rPr>
           <w:rFonts w:cstheme="minorHAnsi"/>
@@ -2968,6 +3167,7 @@
         </w:rPr>
         <w:t>OSPanel</w:t>
       </w:r>
+      <w:proofErr w:type="spellEnd"/>
       <w:r>
         <w:rPr>
           <w:rFonts w:cstheme="minorHAnsi"/>
@@ -3001,6 +3201,7 @@
         </w:rPr>
         <w:t>/</w:t>
       </w:r>
+      <w:proofErr w:type="spellStart"/>
       <w:r>
         <w:rPr>
           <w:rFonts w:cstheme="minorHAnsi"/>
@@ -3012,6 +3213,7 @@
         </w:rPr>
         <w:t>first_common_project</w:t>
       </w:r>
+      <w:proofErr w:type="spellEnd"/>
       <w:r>
         <w:rPr>
           <w:rFonts w:cstheme="minorHAnsi"/>
@@ -3045,6 +3247,7 @@
         </w:rPr>
         <w:t>/</w:t>
       </w:r>
+      <w:proofErr w:type="spellStart"/>
       <w:r>
         <w:rPr>
           <w:rFonts w:cstheme="minorHAnsi"/>
@@ -3056,6 +3259,7 @@
         </w:rPr>
         <w:t>Project_X_Server</w:t>
       </w:r>
+      <w:proofErr w:type="spellEnd"/>
     </w:p>
     <w:p>
       <w:pPr>
@@ -3138,7 +3342,29 @@
           <w:sz w:val="24"/>
           <w:szCs w:val="24"/>
         </w:rPr>
-        <w:t>«Алиасы»</w:t>
+        <w:t>«</w:t>
+      </w:r>
+      <w:proofErr w:type="spellStart"/>
+      <w:r>
+        <w:rPr>
+          <w:rFonts w:cstheme="minorHAnsi"/>
+          <w:b/>
+          <w:bCs/>
+          <w:sz w:val="24"/>
+          <w:szCs w:val="24"/>
+        </w:rPr>
+        <w:t>Алиасы</w:t>
+      </w:r>
+      <w:proofErr w:type="spellEnd"/>
+      <w:r>
+        <w:rPr>
+          <w:rFonts w:cstheme="minorHAnsi"/>
+          <w:b/>
+          <w:bCs/>
+          <w:sz w:val="24"/>
+          <w:szCs w:val="24"/>
+        </w:rPr>
+        <w:t>»</w:t>
       </w:r>
       <w:r>
         <w:rPr>
@@ -3472,14 +3698,25 @@
         </w:rPr>
         <w:t xml:space="preserve">апустить </w:t>
       </w:r>
-      <w:r>
-        <w:rPr>
-          <w:rFonts w:cstheme="minorHAnsi"/>
-          <w:sz w:val="24"/>
-          <w:szCs w:val="24"/>
-          <w:lang w:val="en-US"/>
-        </w:rPr>
-        <w:t>OpenServer (</w:t>
+      <w:proofErr w:type="spellStart"/>
+      <w:r>
+        <w:rPr>
+          <w:rFonts w:cstheme="minorHAnsi"/>
+          <w:sz w:val="24"/>
+          <w:szCs w:val="24"/>
+          <w:lang w:val="en-US"/>
+        </w:rPr>
+        <w:t>OpenServer</w:t>
+      </w:r>
+      <w:proofErr w:type="spellEnd"/>
+      <w:r>
+        <w:rPr>
+          <w:rFonts w:cstheme="minorHAnsi"/>
+          <w:sz w:val="24"/>
+          <w:szCs w:val="24"/>
+          <w:lang w:val="en-US"/>
+        </w:rPr>
+        <w:t xml:space="preserve"> (</w:t>
       </w:r>
       <w:r>
         <w:rPr>
@@ -3797,6 +4034,7 @@
         </w:rPr>
         <w:t xml:space="preserve">Открыть проект </w:t>
       </w:r>
+      <w:proofErr w:type="spellStart"/>
       <w:r>
         <w:rPr>
           <w:rFonts w:cstheme="minorHAnsi"/>
@@ -3806,6 +4044,7 @@
         </w:rPr>
         <w:t>ProjectX</w:t>
       </w:r>
+      <w:proofErr w:type="spellEnd"/>
       <w:r>
         <w:rPr>
           <w:rFonts w:cstheme="minorHAnsi"/>
@@ -4017,8 +4256,69 @@
           <w:szCs w:val="24"/>
           <w:lang w:val="en-US"/>
         </w:rPr>
-        <w:t>/OSPanel/domains/first_common_project/SRC/Project_X</w:t>
-      </w:r>
+        <w:t>/</w:t>
+      </w:r>
+      <w:proofErr w:type="spellStart"/>
+      <w:r>
+        <w:rPr>
+          <w:rFonts w:cstheme="minorHAnsi"/>
+          <w:b/>
+          <w:bCs/>
+          <w:sz w:val="24"/>
+          <w:szCs w:val="24"/>
+          <w:lang w:val="en-US"/>
+        </w:rPr>
+        <w:t>OSPanel</w:t>
+      </w:r>
+      <w:proofErr w:type="spellEnd"/>
+      <w:r>
+        <w:rPr>
+          <w:rFonts w:cstheme="minorHAnsi"/>
+          <w:b/>
+          <w:bCs/>
+          <w:sz w:val="24"/>
+          <w:szCs w:val="24"/>
+          <w:lang w:val="en-US"/>
+        </w:rPr>
+        <w:t>/domains/</w:t>
+      </w:r>
+      <w:proofErr w:type="spellStart"/>
+      <w:r>
+        <w:rPr>
+          <w:rFonts w:cstheme="minorHAnsi"/>
+          <w:b/>
+          <w:bCs/>
+          <w:sz w:val="24"/>
+          <w:szCs w:val="24"/>
+          <w:lang w:val="en-US"/>
+        </w:rPr>
+        <w:t>first_common_project</w:t>
+      </w:r>
+      <w:proofErr w:type="spellEnd"/>
+      <w:r>
+        <w:rPr>
+          <w:rFonts w:cstheme="minorHAnsi"/>
+          <w:b/>
+          <w:bCs/>
+          <w:sz w:val="24"/>
+          <w:szCs w:val="24"/>
+          <w:lang w:val="en-US"/>
+        </w:rPr>
+        <w:t>/SRC/</w:t>
+      </w:r>
+      <w:proofErr w:type="spellStart"/>
+      <w:r>
+        <w:rPr>
+          <w:rFonts w:cstheme="minorHAnsi"/>
+          <w:b/>
+          <w:bCs/>
+          <w:sz w:val="24"/>
+          <w:szCs w:val="24"/>
+          <w:lang w:val="en-US"/>
+        </w:rPr>
+        <w:t>Project_X</w:t>
+      </w:r>
+      <w:proofErr w:type="spellEnd"/>
     </w:p>
     <w:p>
       <w:pPr>
@@ -4508,6 +4808,7 @@
         </w:rPr>
         <w:t>/</w:t>
       </w:r>
+      <w:proofErr w:type="spellStart"/>
       <w:r>
         <w:rPr>
           <w:rFonts w:cstheme="minorHAnsi"/>
@@ -4585,6 +4886,7 @@
         </w:rPr>
         <w:t>x</w:t>
       </w:r>
+      <w:proofErr w:type="spellEnd"/>
       <w:r>
         <w:rPr>
           <w:rFonts w:cstheme="minorHAnsi"/>
@@ -4596,6 +4898,7 @@
         </w:rPr>
         <w:t>/</w:t>
       </w:r>
+      <w:proofErr w:type="spellStart"/>
       <w:r>
         <w:rPr>
           <w:rFonts w:cstheme="minorHAnsi"/>
@@ -4607,6 +4910,7 @@
         </w:rPr>
         <w:t>ServerHandler</w:t>
       </w:r>
+      <w:proofErr w:type="spellEnd"/>
     </w:p>
     <w:p>
       <w:pPr>
@@ -5321,7 +5625,7 @@
   <w:abstractNum w:abstractNumId="3" w15:restartNumberingAfterBreak="0">
     <w:nsid w:val="687B7720"/>
     <w:multiLevelType w:val="multilevel"/>
-    <w:tmpl w:val="5FE8B6BE"/>
+    <w:tmpl w:val="334A0E54"/>
     <w:lvl w:ilvl="0">
       <w:start w:val="1"/>
       <w:numFmt w:val="decimal"/>
@@ -5360,6 +5664,8 @@
       </w:pPr>
       <w:rPr>
         <w:rFonts w:hint="default"/>
+        <w:b w:val="0"/>
+        <w:bCs w:val="0"/>
       </w:rPr>
     </w:lvl>
     <w:lvl w:ilvl="3">

</xml_diff>